<commit_message>
Added rotation rate control registers
</commit_message>
<xml_diff>
--- a/Tilty Software/Arduino/Libraries/Dual_Motor_Driver/Register Addresses.docx
+++ b/Tilty Software/Arduino/Libraries/Dual_Motor_Driver/Register Addresses.docx
@@ -34,6 +34,8 @@
       <w:r>
         <w:t>0X04-0X08: M1_ENCODER_RAW</w:t>
       </w:r>
+      <w:bookmarkStart w:id="0" w:name="_GoBack"/>
+      <w:bookmarkEnd w:id="0"/>
     </w:p>
     <w:p>
       <w:r>
@@ -42,12 +44,15 @@
     </w:p>
     <w:p>
       <w:r>
-        <w:t>0X0D: M1_CURRENT</w:t>
-      </w:r>
-    </w:p>
-    <w:p>
-      <w:r>
-        <w:t>0X0E: M2_CURRENT</w:t>
+        <w:t xml:space="preserve">0X0D: </w:t>
+      </w:r>
+      <w:r>
+        <w:t>M1_RATE</w:t>
+      </w:r>
+    </w:p>
+    <w:p>
+      <w:r>
+        <w:t>0X11: M2_RATE</w:t>
       </w:r>
     </w:p>
     <w:p/>
@@ -428,8 +433,6 @@
         </w:rPr>
         <w:t>Planned feature</w:t>
       </w:r>
-      <w:bookmarkStart w:id="0" w:name="_GoBack"/>
-      <w:bookmarkEnd w:id="0"/>
     </w:p>
     <w:p>
       <w:pPr>

</xml_diff>